<commit_message>
updated changes - May 24
</commit_message>
<xml_diff>
--- a/PyCitySchools/School Data Written Analysis.docx
+++ b/PyCitySchools/School Data Written Analysis.docx
@@ -220,6 +220,17 @@
       <w:r>
         <w:t>Charter schools tend to outperform district schools: The analysis revealed that charter schools had higher average scores and passing percentages compared to district schools. This suggests that the school type may have an impact on student performance.</w:t>
       </w:r>
+      <w:r>
+        <w:t xml:space="preserve"> The results of the overall passing % were 90.43% for the Charter school type, versus 53.7% for the </w:t>
+      </w:r>
+      <w:proofErr w:type="gramStart"/>
+      <w:r>
+        <w:t>District</w:t>
+      </w:r>
+      <w:proofErr w:type="gramEnd"/>
+      <w:r>
+        <w:t xml:space="preserve"> school type. </w:t>
+      </w:r>
     </w:p>
     <w:p>
       <w:pPr>
@@ -234,7 +245,16 @@
       </w:r>
       <w:r>
         <w:lastRenderedPageBreak/>
-        <w:t>passing percentages. This indicates that factors other than financial resources may influence school performance.</w:t>
+        <w:t>passing percentages.</w:t>
+      </w:r>
+      <w:r>
+        <w:t xml:space="preserve"> As we can see in the results, schools that had a budget of &lt;$585 per student had an overall passing % of 90.4%, whereas schools that spent the most ($645-680), had an overall passing % of 53.5%.</w:t>
+      </w:r>
+      <w:r>
+        <w:t xml:space="preserve"> This indicates that factors other than financial resources may influence school performance.</w:t>
+      </w:r>
+      <w:r>
+        <w:t xml:space="preserve"> </w:t>
       </w:r>
     </w:p>
     <w:p>

</xml_diff>